<commit_message>
added room number replacement and retrun a doc instead of pdf
</commit_message>
<xml_diff>
--- a/DoorSign/wwwroot/templates/Offices/Office_One_Person_Template.docx
+++ b/DoorSign/wwwroot/templates/Offices/Office_One_Person_Template.docx
@@ -173,7 +173,13 @@
         </w:tc>
       </w:tr>
     </w:tbl>
-    <w:p/>
+    <w:p>
+      <w:proofErr w:type="spellStart"/>
+      <w:r>
+        <w:t>RoomNumber</w:t>
+      </w:r>
+      <w:proofErr w:type="spellEnd"/>
+    </w:p>
     <w:sectPr>
       <w:pgSz w:w="12240" w:h="15840"/>
       <w:pgMar w:top="1440" w:right="1440" w:bottom="1440" w:left="1440" w:header="720" w:footer="720" w:gutter="0"/>

</xml_diff>